<commit_message>
test packages to read/write files
</commit_message>
<xml_diff>
--- a/pydocx/hamlet.docx
+++ b/pydocx/hamlet.docx
@@ -2,11 +2,6 @@
 <file path=word/document.xml><?xml version="1.0" encoding="utf-8"?>
 <w:document xmlns:wpc="http://schemas.microsoft.com/office/word/2010/wordprocessingCanvas" xmlns:mo="http://schemas.microsoft.com/office/mac/office/2008/main" xmlns:mc="http://schemas.openxmlformats.org/markup-compatibility/2006" xmlns:mv="urn:schemas-microsoft-com:mac:vml" xmlns:o="urn:schemas-microsoft-com:office:office" xmlns:r="http://schemas.openxmlformats.org/officeDocument/2006/relationships" xmlns:m="http://schemas.openxmlformats.org/officeDocument/2006/math" xmlns:v="urn:schemas-microsoft-com:vml" xmlns:wp14="http://schemas.microsoft.com/office/word/2010/wordprocessingDrawing" xmlns:wp="http://schemas.openxmlformats.org/drawingml/2006/wordprocessingDrawing" xmlns:w10="urn:schemas-microsoft-com:office:word" xmlns:w="http://schemas.openxmlformats.org/wordprocessingml/2006/main" xmlns:w14="http://schemas.microsoft.com/office/word/2010/wordml" xmlns:wpg="http://schemas.microsoft.com/office/word/2010/wordprocessingGroup" xmlns:wpi="http://schemas.microsoft.com/office/word/2010/wordprocessingInk" xmlns:wne="http://schemas.microsoft.com/office/word/2006/wordml" xmlns:wps="http://schemas.microsoft.com/office/word/2010/wordprocessingShape" mc:Ignorable="w14 wp14">
   <w:body>
-    <w:p>
-      <w:r>
-        <w:t>Hamlet, first act</w:t>
-      </w:r>
-    </w:p>
     <w:p>
       <w:pPr>
         <w:pStyle w:val="Heading1"/>
@@ -17,10 +12,15 @@
     </w:p>
     <w:p>
       <w:pPr>
-        <w:pStyle w:val="Heading3"/>
+        <w:pStyle w:val="Heading2"/>
       </w:pPr>
       <w:r>
-        <w:t>Ophelia</w:t>
+        <w:t>dramatis personae</w:t>
+      </w:r>
+    </w:p>
+    <w:p>
+      <w:r>
+        <w:t>Hamlet, the Prince of Denmark</w:t>
       </w:r>
     </w:p>
     <w:sectPr>
@@ -396,6 +396,50 @@
     <w:name w:val="Normal"/>
     <w:qFormat/>
     <w:rsid w:val="00FC693F"/>
+  </w:style>
+  <w:style w:type="paragraph" w:styleId="Header">
+    <w:name w:val="header"/>
+    <w:basedOn w:val="Normal"/>
+    <w:link w:val="HeaderChar"/>
+    <w:uiPriority w:val="99"/>
+    <w:unhideWhenUsed/>
+    <w:rsid w:val="00E618BF"/>
+    <w:pPr>
+      <w:tabs>
+        <w:tab w:val="center" w:pos="4680"/>
+        <w:tab w:val="right" w:pos="9360"/>
+      </w:tabs>
+      <w:spacing w:after="0" w:line="240" w:lineRule="auto"/>
+    </w:pPr>
+  </w:style>
+  <w:style w:type="character" w:customStyle="1" w:styleId="HeaderChar">
+    <w:name w:val="Header Char"/>
+    <w:basedOn w:val="DefaultParagraphFont"/>
+    <w:link w:val="Header"/>
+    <w:uiPriority w:val="99"/>
+    <w:rsid w:val="00E618BF"/>
+  </w:style>
+  <w:style w:type="paragraph" w:styleId="Footer">
+    <w:name w:val="footer"/>
+    <w:basedOn w:val="Normal"/>
+    <w:link w:val="FooterChar"/>
+    <w:uiPriority w:val="99"/>
+    <w:unhideWhenUsed/>
+    <w:rsid w:val="00E618BF"/>
+    <w:pPr>
+      <w:tabs>
+        <w:tab w:val="center" w:pos="4680"/>
+        <w:tab w:val="right" w:pos="9360"/>
+      </w:tabs>
+      <w:spacing w:after="0" w:line="240" w:lineRule="auto"/>
+    </w:pPr>
+  </w:style>
+  <w:style w:type="character" w:customStyle="1" w:styleId="FooterChar">
+    <w:name w:val="Footer Char"/>
+    <w:basedOn w:val="DefaultParagraphFont"/>
+    <w:link w:val="Footer"/>
+    <w:uiPriority w:val="99"/>
+    <w:rsid w:val="00E618BF"/>
   </w:style>
   <w:style w:type="paragraph" w:styleId="Heading1">
     <w:name w:val="heading 1"/>

</xml_diff>